<commit_message>
removed footnote from supplement for submission
</commit_message>
<xml_diff>
--- a/manuscript_prep_WORD/moral_dilution_in_chunks_WORD.docx
+++ b/manuscript_prep_WORD/moral_dilution_in_chunks_WORD.docx
@@ -6859,7 +6859,10 @@
         <w:t xml:space="preserve">bad</w:t>
       </w:r>
       <w:r>
-        <w:t xml:space="preserve">; (</w:t>
+        <w:t xml:space="preserve">;</w:t>
+      </w:r>
+      <w:r>
+        <w:t xml:space="preserve"> </w:t>
       </w:r>
       <w:r>
         <w:rPr>
@@ -6871,7 +6874,7 @@
         <w:t xml:space="preserve"> </w:t>
       </w:r>
       <w:r>
-        <w:t xml:space="preserve">= .648)).</w:t>
+        <w:t xml:space="preserve">= .648).</w:t>
       </w:r>
     </w:p>
     <w:p>
@@ -7337,7 +7340,10 @@
         <w:t xml:space="preserve">bad</w:t>
       </w:r>
       <w:r>
-        <w:t xml:space="preserve">; (</w:t>
+        <w:t xml:space="preserve">;</w:t>
+      </w:r>
+      <w:r>
+        <w:t xml:space="preserve"> </w:t>
       </w:r>
       <w:r>
         <w:rPr>
@@ -7349,7 +7355,7 @@
         <w:t xml:space="preserve"> </w:t>
       </w:r>
       <w:r>
-        <w:t xml:space="preserve">= .683)).</w:t>
+        <w:t xml:space="preserve">= .683).</w:t>
       </w:r>
     </w:p>
     <w:p>
@@ -7380,7 +7386,7 @@
         <w:t xml:space="preserve">2</w:t>
       </w:r>
       <w:r>
-        <w:t xml:space="preserve">(5) = 3,420.34,</w:t>
+        <w:t xml:space="preserve">(5) = 4,554.31,</w:t>
       </w:r>
       <w:r>
         <w:t xml:space="preserve"> </w:t>
@@ -7401,7 +7407,7 @@
         <w:t xml:space="preserve"> </w:t>
       </w:r>
       <w:r>
-        <w:t xml:space="preserve">As expected, on its own, condition did not influence responses to the MPS-4,</w:t>
+        <w:t xml:space="preserve">Overall, there was a significant main effect for condition,</w:t>
       </w:r>
       <w:r>
         <w:t xml:space="preserve"> </w:t>
@@ -7413,7 +7419,7 @@
         <w:t xml:space="preserve">F</w:t>
       </w:r>
       <w:r>
-        <w:t xml:space="preserve">(1, 1746) = 0.01,</w:t>
+        <w:t xml:space="preserve">(1, 873) = 8.61,</w:t>
       </w:r>
       <w:r>
         <w:t xml:space="preserve"> </w:t>
@@ -7428,7 +7434,7 @@
         <w:t xml:space="preserve"> </w:t>
       </w:r>
       <w:r>
-        <w:t xml:space="preserve">= .937;</w:t>
+        <w:t xml:space="preserve">= .003;</w:t>
       </w:r>
       <w:r>
         <w:t xml:space="preserve"> </w:t>
@@ -7446,7 +7452,7 @@
         <w:t xml:space="preserve">F</w:t>
       </w:r>
       <w:r>
-        <w:t xml:space="preserve">(1, 1746) = 587.37,</w:t>
+        <w:t xml:space="preserve">(1, 873) = 1,859.34,</w:t>
       </w:r>
       <w:r>
         <w:t xml:space="preserve"> </w:t>
@@ -7467,7 +7473,7 @@
         <w:t xml:space="preserve"> </w:t>
       </w:r>
       <w:r>
-        <w:t xml:space="preserve">and there was a significant condition</w:t>
+        <w:t xml:space="preserve">and there was no significant condition</w:t>
       </w:r>
       <w:r>
         <w:t xml:space="preserve"> </w:t>
@@ -7493,7 +7499,7 @@
         <w:t xml:space="preserve">F</w:t>
       </w:r>
       <w:r>
-        <w:t xml:space="preserve">(1, 1746) = 9.13,</w:t>
+        <w:t xml:space="preserve">(1, 873) = 0.01,</w:t>
       </w:r>
       <w:r>
         <w:t xml:space="preserve"> </w:t>
@@ -7508,7 +7514,7 @@
         <w:t xml:space="preserve"> </w:t>
       </w:r>
       <w:r>
-        <w:t xml:space="preserve">= .003.</w:t>
+        <w:t xml:space="preserve">= .935.</w:t>
       </w:r>
     </w:p>
     <w:p>
@@ -7539,7 +7545,7 @@
         <w:t xml:space="preserve">2</w:t>
       </w:r>
       <w:r>
-        <w:t xml:space="preserve">(5) = 3,441.43,</w:t>
+        <w:t xml:space="preserve">(5) = 3,496.86,</w:t>
       </w:r>
       <w:r>
         <w:t xml:space="preserve"> </w:t>
@@ -7560,7 +7566,7 @@
         <w:t xml:space="preserve"> </w:t>
       </w:r>
       <w:r>
-        <w:t xml:space="preserve">As expected, on its own, condition did not influence responses to the MPS-4,</w:t>
+        <w:t xml:space="preserve">Overall there was a main effect for condition,</w:t>
       </w:r>
       <w:r>
         <w:t xml:space="preserve"> </w:t>
@@ -7572,7 +7578,7 @@
         <w:t xml:space="preserve">F</w:t>
       </w:r>
       <w:r>
-        <w:t xml:space="preserve">(1, 1746) = 0.03,</w:t>
+        <w:t xml:space="preserve">(1, 873) = 16.61,</w:t>
       </w:r>
       <w:r>
         <w:t xml:space="preserve"> </w:t>
@@ -7587,7 +7593,7 @@
         <w:t xml:space="preserve"> </w:t>
       </w:r>
       <w:r>
-        <w:t xml:space="preserve">= .852;</w:t>
+        <w:t xml:space="preserve">&lt; .001;</w:t>
       </w:r>
       <w:r>
         <w:t xml:space="preserve"> </w:t>
@@ -7605,7 +7611,7 @@
         <w:t xml:space="preserve">F</w:t>
       </w:r>
       <w:r>
-        <w:t xml:space="preserve">(1, 1746) = 638.14,</w:t>
+        <w:t xml:space="preserve">(1, 873) = 986.37,</w:t>
       </w:r>
       <w:r>
         <w:t xml:space="preserve"> </w:t>
@@ -7626,7 +7632,7 @@
         <w:t xml:space="preserve"> </w:t>
       </w:r>
       <w:r>
-        <w:t xml:space="preserve">and there was a significant condition</w:t>
+        <w:t xml:space="preserve">and there was no significant condition</w:t>
       </w:r>
       <w:r>
         <w:t xml:space="preserve"> </w:t>
@@ -7652,7 +7658,7 @@
         <w:t xml:space="preserve">F</w:t>
       </w:r>
       <w:r>
-        <w:t xml:space="preserve">(1, 1746) = 17.23,</w:t>
+        <w:t xml:space="preserve">(1, 873) = 0.04,</w:t>
       </w:r>
       <w:r>
         <w:t xml:space="preserve"> </w:t>
@@ -7667,7 +7673,29 @@
         <w:t xml:space="preserve"> </w:t>
       </w:r>
       <w:r>
-        <w:t xml:space="preserve">&lt; .001.</w:t>
+        <w:t xml:space="preserve">= .849.</w:t>
+      </w:r>
+    </w:p>
+    <w:p>
+      <w:pPr>
+        <w:pStyle w:val="Textkrper"/>
+      </w:pPr>
+      <w:r>
+        <w:t xml:space="preserve">For both MP-4 and MM-1 we found a main effect for condition and valence, and there was no condition</w:t>
+      </w:r>
+      <w:r>
+        <w:t xml:space="preserve"> </w:t>
+      </w:r>
+      <m:oMath>
+        <m:r>
+          <m:t>×</m:t>
+        </m:r>
+      </m:oMath>
+      <w:r>
+        <w:t xml:space="preserve"> </w:t>
+      </w:r>
+      <w:r>
+        <w:t xml:space="preserve">valence interaction. We conducted follow-up analyses to test the if the main effect for condition holds for both good and bad descriptions separately.</w:t>
       </w:r>
     </w:p>
     <w:p>
@@ -7698,14 +7726,6 @@
     <w:p>
       <w:pPr>
         <w:pStyle w:val="FirstParagraph"/>
-      </w:pPr>
-      <w:r>
-        <w:t xml:space="preserve">To interpret the interaction effect, we conducted separate analyses for the Good and Bad descriptions.</w:t>
-      </w:r>
-    </w:p>
-    <w:p>
-      <w:pPr>
-        <w:pStyle w:val="Textkrper"/>
       </w:pPr>
       <w:r>
         <w:t xml:space="preserve">We conducted a linear-mixed-effects model to test if condition influenced MPS-4 responses. Our outcome measure was MPS-4, our predictor variable was condition; we allowed intercepts and the effect of condition to vary across participants. Overall, the model did not significantly predict participants responses, or provide a better fit for the data than the baseline model,</w:t>
@@ -10816,7 +10836,7 @@
         <w:t xml:space="preserve"> </w:t>
       </w:r>
       <w:r>
-        <w:t xml:space="preserve">As expected, on its own, condition did not influence responses to the MPS-4,</w:t>
+        <w:t xml:space="preserve">Condition significantly influenced responses to the MPS-4,</w:t>
       </w:r>
       <w:r>
         <w:t xml:space="preserve"> </w:t>
@@ -10828,7 +10848,7 @@
         <w:t xml:space="preserve">F</w:t>
       </w:r>
       <w:r>
-        <w:t xml:space="preserve">(1, 1746) = 0.01,</w:t>
+        <w:t xml:space="preserve">(1, 1746) = 5.78,</w:t>
       </w:r>
       <w:r>
         <w:t xml:space="preserve"> </w:t>
@@ -10843,7 +10863,7 @@
         <w:t xml:space="preserve"> </w:t>
       </w:r>
       <w:r>
-        <w:t xml:space="preserve">= .907;</w:t>
+        <w:t xml:space="preserve">= .016;</w:t>
       </w:r>
       <w:r>
         <w:t xml:space="preserve"> </w:t>
@@ -10861,7 +10881,7 @@
         <w:t xml:space="preserve">F</w:t>
       </w:r>
       <w:r>
-        <w:t xml:space="preserve">(1, 1746) = 1,004.46,</w:t>
+        <w:t xml:space="preserve">(1, 1746) = 1,408.65,</w:t>
       </w:r>
       <w:r>
         <w:t xml:space="preserve"> </w:t>
@@ -10882,7 +10902,7 @@
         <w:t xml:space="preserve"> </w:t>
       </w:r>
       <w:r>
-        <w:t xml:space="preserve">and there was a significant condition</w:t>
+        <w:t xml:space="preserve">and there was no significant condition</w:t>
       </w:r>
       <w:r>
         <w:t xml:space="preserve"> </w:t>
@@ -10908,7 +10928,7 @@
         <w:t xml:space="preserve">F</w:t>
       </w:r>
       <w:r>
-        <w:t xml:space="preserve">(1, 1746) = 5.45,</w:t>
+        <w:t xml:space="preserve">(1, 1746) = 0.00,</w:t>
       </w:r>
       <w:r>
         <w:t xml:space="preserve"> </w:t>
@@ -10923,7 +10943,7 @@
         <w:t xml:space="preserve"> </w:t>
       </w:r>
       <w:r>
-        <w:t xml:space="preserve">= .020.</w:t>
+        <w:t xml:space="preserve">= .985.</w:t>
       </w:r>
     </w:p>
     <w:p>
@@ -10963,7 +10983,7 @@
         <w:t xml:space="preserve">F</w:t>
       </w:r>
       <w:r>
-        <w:t xml:space="preserve">(1, 1746) = 0.21,</w:t>
+        <w:t xml:space="preserve">(1, 1746) = 9.94,</w:t>
       </w:r>
       <w:r>
         <w:t xml:space="preserve"> </w:t>
@@ -10978,7 +10998,7 @@
         <w:t xml:space="preserve"> </w:t>
       </w:r>
       <w:r>
-        <w:t xml:space="preserve">= .650;</w:t>
+        <w:t xml:space="preserve">= .002;</w:t>
       </w:r>
       <w:r>
         <w:t xml:space="preserve"> </w:t>
@@ -10996,7 +11016,7 @@
         <w:t xml:space="preserve">F</w:t>
       </w:r>
       <w:r>
-        <w:t xml:space="preserve">(1, 1746) = 977.37,</w:t>
+        <w:t xml:space="preserve">(1, 1746) = 559.61,</w:t>
       </w:r>
       <w:r>
         <w:t xml:space="preserve"> </w:t>
@@ -11043,7 +11063,7 @@
         <w:t xml:space="preserve">F</w:t>
       </w:r>
       <w:r>
-        <w:t xml:space="preserve">(1, 1746) = 9.63,</w:t>
+        <w:t xml:space="preserve">(1, 1746) = 0.12,</w:t>
       </w:r>
       <w:r>
         <w:t xml:space="preserve"> </w:t>
@@ -11058,7 +11078,7 @@
         <w:t xml:space="preserve"> </w:t>
       </w:r>
       <w:r>
-        <w:t xml:space="preserve">= .002.</w:t>
+        <w:t xml:space="preserve">= .732.</w:t>
       </w:r>
     </w:p>
     <w:p>
@@ -11066,7 +11086,7 @@
         <w:pStyle w:val="Textkrper"/>
       </w:pPr>
       <w:r>
-        <w:t xml:space="preserve">To interpret the interaction effect, we conducted separate analyses for the Good and Bad descriptions.</w:t>
+        <w:t xml:space="preserve">We conducted follow-up analyses to test for the effect of condition across good and bad descriptions separately.</w:t>
       </w:r>
     </w:p>
     <w:p>
@@ -11233,7 +11253,7 @@
         <w:t xml:space="preserve"> </w:t>
       </w:r>
       <w:r>
-        <w:t xml:space="preserve">characters, there was no significant difference in responses to MPS-4 between the diagnostic condition (</w:t>
+        <w:t xml:space="preserve">characters, there was no significant difference in responses to MM-1 between the diagnostic condition (</w:t>
       </w:r>
       <w:r>
         <w:rPr>

</xml_diff>